<commit_message>
added npm publish info
</commit_message>
<xml_diff>
--- a/impress/handout.docx
+++ b/impress/handout.docx
@@ -319,6 +319,130 @@
           <w:lang w:val="en-US"/>
         </w:rPr>
         <w:t xml:space="preserve"> publish</w:t>
+      </w:r>
+    </w:p>
+    <w:p>
+      <w:pPr>
+        <w:spacing w:after="0" w:line="240" w:lineRule="auto"/>
+        <w:rPr>
+          <w:lang w:val="en-US"/>
+        </w:rPr>
+      </w:pPr>
+    </w:p>
+    <w:p>
+      <w:pPr>
+        <w:spacing w:after="0" w:line="240" w:lineRule="auto"/>
+        <w:rPr>
+          <w:lang w:val="en-US"/>
+        </w:rPr>
+      </w:pPr>
+      <w:r>
+        <w:rPr>
+          <w:lang w:val="en-US"/>
+        </w:rPr>
+        <w:t xml:space="preserve">To publish a package with </w:t>
+      </w:r>
+      <w:proofErr w:type="spellStart"/>
+      <w:r>
+        <w:rPr>
+          <w:lang w:val="en-US"/>
+        </w:rPr>
+        <w:t>npm</w:t>
+      </w:r>
+      <w:proofErr w:type="spellEnd"/>
+      <w:r>
+        <w:rPr>
+          <w:lang w:val="en-US"/>
+        </w:rPr>
+        <w:t xml:space="preserve"> a </w:t>
+      </w:r>
+      <w:proofErr w:type="spellStart"/>
+      <w:r>
+        <w:rPr>
+          <w:lang w:val="en-US"/>
+        </w:rPr>
+        <w:t>package.json</w:t>
+      </w:r>
+      <w:proofErr w:type="spellEnd"/>
+      <w:r>
+        <w:rPr>
+          <w:lang w:val="en-US"/>
+        </w:rPr>
+        <w:t xml:space="preserve"> file is needed. “</w:t>
+      </w:r>
+      <w:proofErr w:type="spellStart"/>
+      <w:proofErr w:type="gramStart"/>
+      <w:r>
+        <w:rPr>
+          <w:lang w:val="en-US"/>
+        </w:rPr>
+        <w:t>npm</w:t>
+      </w:r>
+      <w:proofErr w:type="spellEnd"/>
+      <w:proofErr w:type="gramEnd"/>
+      <w:r>
+        <w:rPr>
+          <w:lang w:val="en-US"/>
+        </w:rPr>
+        <w:t xml:space="preserve"> </w:t>
+      </w:r>
+      <w:proofErr w:type="spellStart"/>
+      <w:r>
+        <w:rPr>
+          <w:lang w:val="en-US"/>
+        </w:rPr>
+        <w:t>init</w:t>
+      </w:r>
+      <w:proofErr w:type="spellEnd"/>
+      <w:r>
+        <w:rPr>
+          <w:lang w:val="en-US"/>
+        </w:rPr>
+        <w:t xml:space="preserve">” walks you through the most important settings of this file and </w:t>
+      </w:r>
+      <w:bookmarkStart w:id="0" w:name="_GoBack"/>
+      <w:bookmarkEnd w:id="0"/>
+      <w:r>
+        <w:rPr>
+          <w:lang w:val="en-US"/>
+        </w:rPr>
+        <w:fldChar w:fldCharType="begin"/>
+      </w:r>
+      <w:r>
+        <w:rPr>
+          <w:lang w:val="en-US"/>
+        </w:rPr>
+        <w:instrText xml:space="preserve"> HYPERLINK "http://browsenpm.org/package.json" </w:instrText>
+      </w:r>
+      <w:r>
+        <w:rPr>
+          <w:lang w:val="en-US"/>
+        </w:rPr>
+      </w:r>
+      <w:r>
+        <w:rPr>
+          <w:lang w:val="en-US"/>
+        </w:rPr>
+        <w:fldChar w:fldCharType="separate"/>
+      </w:r>
+      <w:r>
+        <w:rPr>
+          <w:rStyle w:val="Hyperlink"/>
+          <w:lang w:val="en-US"/>
+        </w:rPr>
+        <w:t>http://browsenpm.org/package.json</w:t>
+      </w:r>
+      <w:r>
+        <w:rPr>
+          <w:lang w:val="en-US"/>
+        </w:rPr>
+        <w:fldChar w:fldCharType="end"/>
+      </w:r>
+      <w:r>
+        <w:rPr>
+          <w:lang w:val="en-US"/>
+        </w:rPr>
+        <w:t xml:space="preserve"> explains it even further.</w:t>
       </w:r>
     </w:p>
     <w:p>
@@ -720,7 +844,7 @@
       <w:r>
         <w:rPr>
           <w:noProof/>
-          <w:lang w:eastAsia="de-DE"/>
+          <w:lang w:val="en-US"/>
         </w:rPr>
         <w:drawing>
           <wp:inline distT="0" distB="0" distL="0" distR="0">
@@ -898,7 +1022,7 @@
       <w:r>
         <w:rPr>
           <w:noProof/>
-          <w:lang w:eastAsia="de-DE"/>
+          <w:lang w:val="en-US"/>
         </w:rPr>
         <w:drawing>
           <wp:inline distT="0" distB="0" distL="0" distR="0">
@@ -1017,27 +1141,11 @@
           <w:lang w:val="en-US"/>
         </w:rPr>
       </w:pPr>
-    </w:p>
-    <w:p>
-      <w:pPr>
+      <w:r>
         <w:rPr>
           <w:b/>
           <w:lang w:val="en-US"/>
         </w:rPr>
-      </w:pPr>
-    </w:p>
-    <w:p>
-      <w:pPr>
-        <w:rPr>
-          <w:b/>
-          <w:lang w:val="en-US"/>
-        </w:rPr>
-      </w:pPr>
-      <w:r>
-        <w:rPr>
-          <w:b/>
-          <w:lang w:val="en-US"/>
-        </w:rPr>
         <w:t>Build a simple TCP web server</w:t>
       </w:r>
     </w:p>
@@ -1050,7 +1158,7 @@
       <w:r>
         <w:rPr>
           <w:noProof/>
-          <w:lang w:eastAsia="de-DE"/>
+          <w:lang w:val="en-US"/>
         </w:rPr>
         <w:drawing>
           <wp:inline distT="0" distB="0" distL="0" distR="0" wp14:anchorId="24D71E5F" wp14:editId="6BB4F348">
@@ -1172,7 +1280,7 @@
       <w:r>
         <w:rPr>
           <w:noProof/>
-          <w:lang w:eastAsia="de-DE"/>
+          <w:lang w:val="en-US"/>
         </w:rPr>
         <w:drawing>
           <wp:inline distT="0" distB="0" distL="0" distR="0">
@@ -1236,7 +1344,6 @@
         </w:rPr>
         <w:t xml:space="preserve">The </w:t>
       </w:r>
-      <w:proofErr w:type="spellStart"/>
       <w:r>
         <w:rPr>
           <w:i/>
@@ -1244,7 +1351,6 @@
         </w:rPr>
         <w:t>fs</w:t>
       </w:r>
-      <w:proofErr w:type="spellEnd"/>
       <w:r>
         <w:rPr>
           <w:lang w:val="en-US"/>
@@ -1327,7 +1433,7 @@
       <w:r>
         <w:rPr>
           <w:noProof/>
-          <w:lang w:eastAsia="de-DE"/>
+          <w:lang w:val="en-US"/>
         </w:rPr>
         <w:drawing>
           <wp:inline distT="0" distB="0" distL="0" distR="0">
@@ -1485,13 +1591,6 @@
           <w:lang w:val="en-US"/>
         </w:rPr>
       </w:pPr>
-    </w:p>
-    <w:p>
-      <w:pPr>
-        <w:rPr>
-          <w:lang w:val="en-US"/>
-        </w:rPr>
-      </w:pPr>
       <w:r>
         <w:rPr>
           <w:i/>
@@ -1664,8 +1763,6 @@
           <w:t>http://t3n.de/magazin/serverseitige-javascript-entwicklung-nodejs-einsatz-231152/</w:t>
         </w:r>
       </w:hyperlink>
-      <w:bookmarkStart w:id="0" w:name="_GoBack"/>
-      <w:bookmarkEnd w:id="0"/>
     </w:p>
     <w:sectPr>
       <w:pgSz w:w="11906" w:h="16838"/>
@@ -2697,6 +2794,7 @@
   <w:style w:type="character" w:default="1" w:styleId="DefaultParagraphFont">
     <w:name w:val="Default Paragraph Font"/>
     <w:uiPriority w:val="1"/>
+    <w:semiHidden/>
     <w:unhideWhenUsed/>
   </w:style>
   <w:style w:type="table" w:default="1" w:styleId="TableNormal">
@@ -2964,6 +3062,7 @@
   <w:style w:type="character" w:default="1" w:styleId="DefaultParagraphFont">
     <w:name w:val="Default Paragraph Font"/>
     <w:uiPriority w:val="1"/>
+    <w:semiHidden/>
     <w:unhideWhenUsed/>
   </w:style>
   <w:style w:type="table" w:default="1" w:styleId="TableNormal">

</xml_diff>